<commit_message>
trial at adding the cell-dist func
</commit_message>
<xml_diff>
--- a/output.docx
+++ b/output.docx
@@ -160,6 +160,1298 @@
                         </pic:nvPicPr>
                         <pic:blipFill>
                           <a:blip r:embed="rId10"/>
+                          <a:stretch>
+                            <a:fillRect/>
+                          </a:stretch>
+                        </pic:blipFill>
+                        <pic:spPr>
+                          <a:xfrm>
+                            <a:off x="0" y="0"/>
+                            <a:ext cx="3657600" cy="1645920"/>
+                          </a:xfrm>
+                          <a:prstGeom prst="rect"/>
+                        </pic:spPr>
+                      </pic:pic>
+                    </a:graphicData>
+                  </a:graphic>
+                </wp:inline>
+              </w:drawing>
+            </w:r>
+          </w:p>
+        </w:tc>
+      </w:tr>
+      <w:tr>
+        <w:tc>
+          <w:tcPr>
+            <w:tcW w:type="dxa" w:w="2880"/>
+          </w:tcPr>
+          <w:p>
+            <w:r>
+              <w:t>51.5655476</w:t>
+            </w:r>
+          </w:p>
+        </w:tc>
+        <w:tc>
+          <w:tcPr>
+            <w:tcW w:type="dxa" w:w="2880"/>
+          </w:tcPr>
+          <w:p>
+            <w:r>
+              <w:t>0.145797412</w:t>
+            </w:r>
+          </w:p>
+        </w:tc>
+        <w:tc>
+          <w:tcPr>
+            <w:tcW w:type="dxa" w:w="2880"/>
+          </w:tcPr>
+          <w:p>
+            <w:r>
+              <w:t>126 Whalebone Ln S, Dagenham RM8 1BA, UK</w:t>
+            </w:r>
+          </w:p>
+          <w:p>
+            <w:r>
+              <w:drawing>
+                <wp:inline xmlns:a="http://schemas.openxmlformats.org/drawingml/2006/main" xmlns:pic="http://schemas.openxmlformats.org/drawingml/2006/picture">
+                  <wp:extent cx="3657600" cy="1645920"/>
+                  <wp:docPr id="3" name="Picture 3"/>
+                  <wp:cNvGraphicFramePr>
+                    <a:graphicFrameLocks noChangeAspect="1"/>
+                  </wp:cNvGraphicFramePr>
+                  <a:graphic>
+                    <a:graphicData uri="http://schemas.openxmlformats.org/drawingml/2006/picture">
+                      <pic:pic>
+                        <pic:nvPicPr>
+                          <pic:cNvPr id="0" name="2.jpg"/>
+                          <pic:cNvPicPr/>
+                        </pic:nvPicPr>
+                        <pic:blipFill>
+                          <a:blip r:embed="rId11"/>
+                          <a:stretch>
+                            <a:fillRect/>
+                          </a:stretch>
+                        </pic:blipFill>
+                        <pic:spPr>
+                          <a:xfrm>
+                            <a:off x="0" y="0"/>
+                            <a:ext cx="3657600" cy="1645920"/>
+                          </a:xfrm>
+                          <a:prstGeom prst="rect"/>
+                        </pic:spPr>
+                      </pic:pic>
+                    </a:graphicData>
+                  </a:graphic>
+                </wp:inline>
+              </w:drawing>
+            </w:r>
+          </w:p>
+        </w:tc>
+      </w:tr>
+      <w:tr>
+        <w:tc>
+          <w:tcPr>
+            <w:tcW w:type="dxa" w:w="2880"/>
+          </w:tcPr>
+          <w:p>
+            <w:r>
+              <w:t>51.56151092</w:t>
+            </w:r>
+          </w:p>
+        </w:tc>
+        <w:tc>
+          <w:tcPr>
+            <w:tcW w:type="dxa" w:w="2880"/>
+          </w:tcPr>
+          <w:p>
+            <w:r>
+              <w:t>0.147899381</w:t>
+            </w:r>
+          </w:p>
+        </w:tc>
+        <w:tc>
+          <w:tcPr>
+            <w:tcW w:type="dxa" w:w="2880"/>
+          </w:tcPr>
+          <w:p>
+            <w:r>
+              <w:t>Meadway Court, Whalebone Ln S, Dagenham RM8 1AD, UK</w:t>
+            </w:r>
+          </w:p>
+          <w:p>
+            <w:r>
+              <w:drawing>
+                <wp:inline xmlns:a="http://schemas.openxmlformats.org/drawingml/2006/main" xmlns:pic="http://schemas.openxmlformats.org/drawingml/2006/picture">
+                  <wp:extent cx="3657600" cy="1645920"/>
+                  <wp:docPr id="4" name="Picture 4"/>
+                  <wp:cNvGraphicFramePr>
+                    <a:graphicFrameLocks noChangeAspect="1"/>
+                  </wp:cNvGraphicFramePr>
+                  <a:graphic>
+                    <a:graphicData uri="http://schemas.openxmlformats.org/drawingml/2006/picture">
+                      <pic:pic>
+                        <pic:nvPicPr>
+                          <pic:cNvPr id="0" name="3.jpg"/>
+                          <pic:cNvPicPr/>
+                        </pic:nvPicPr>
+                        <pic:blipFill>
+                          <a:blip r:embed="rId12"/>
+                          <a:stretch>
+                            <a:fillRect/>
+                          </a:stretch>
+                        </pic:blipFill>
+                        <pic:spPr>
+                          <a:xfrm>
+                            <a:off x="0" y="0"/>
+                            <a:ext cx="3657600" cy="1645920"/>
+                          </a:xfrm>
+                          <a:prstGeom prst="rect"/>
+                        </pic:spPr>
+                      </pic:pic>
+                    </a:graphicData>
+                  </a:graphic>
+                </wp:inline>
+              </w:drawing>
+            </w:r>
+          </w:p>
+        </w:tc>
+      </w:tr>
+      <w:tr>
+        <w:tc>
+          <w:tcPr>
+            <w:tcW w:type="dxa" w:w="2880"/>
+          </w:tcPr>
+          <w:p>
+            <w:r>
+              <w:t>51.56150639</w:t>
+            </w:r>
+          </w:p>
+        </w:tc>
+        <w:tc>
+          <w:tcPr>
+            <w:tcW w:type="dxa" w:w="2880"/>
+          </w:tcPr>
+          <w:p>
+            <w:r>
+              <w:t>0.147903391</w:t>
+            </w:r>
+          </w:p>
+        </w:tc>
+        <w:tc>
+          <w:tcPr>
+            <w:tcW w:type="dxa" w:w="2880"/>
+          </w:tcPr>
+          <w:p>
+            <w:r>
+              <w:t>Meadway Court, Whalebone Ln S, Dagenham RM8 1AD, UK</w:t>
+            </w:r>
+          </w:p>
+          <w:p>
+            <w:r>
+              <w:drawing>
+                <wp:inline xmlns:a="http://schemas.openxmlformats.org/drawingml/2006/main" xmlns:pic="http://schemas.openxmlformats.org/drawingml/2006/picture">
+                  <wp:extent cx="3657600" cy="1645920"/>
+                  <wp:docPr id="5" name="Picture 5"/>
+                  <wp:cNvGraphicFramePr>
+                    <a:graphicFrameLocks noChangeAspect="1"/>
+                  </wp:cNvGraphicFramePr>
+                  <a:graphic>
+                    <a:graphicData uri="http://schemas.openxmlformats.org/drawingml/2006/picture">
+                      <pic:pic>
+                        <pic:nvPicPr>
+                          <pic:cNvPr id="0" name="3.jpg"/>
+                          <pic:cNvPicPr/>
+                        </pic:nvPicPr>
+                        <pic:blipFill>
+                          <a:blip r:embed="rId12"/>
+                          <a:stretch>
+                            <a:fillRect/>
+                          </a:stretch>
+                        </pic:blipFill>
+                        <pic:spPr>
+                          <a:xfrm>
+                            <a:off x="0" y="0"/>
+                            <a:ext cx="3657600" cy="1645920"/>
+                          </a:xfrm>
+                          <a:prstGeom prst="rect"/>
+                        </pic:spPr>
+                      </pic:pic>
+                    </a:graphicData>
+                  </a:graphic>
+                </wp:inline>
+              </w:drawing>
+            </w:r>
+          </w:p>
+        </w:tc>
+      </w:tr>
+      <w:tr>
+        <w:tc>
+          <w:tcPr>
+            <w:tcW w:type="dxa" w:w="2880"/>
+          </w:tcPr>
+          <w:p>
+            <w:r>
+              <w:t>51.56150359</w:t>
+            </w:r>
+          </w:p>
+        </w:tc>
+        <w:tc>
+          <w:tcPr>
+            <w:tcW w:type="dxa" w:w="2880"/>
+          </w:tcPr>
+          <w:p>
+            <w:r>
+              <w:t>0.147907283</w:t>
+            </w:r>
+          </w:p>
+        </w:tc>
+        <w:tc>
+          <w:tcPr>
+            <w:tcW w:type="dxa" w:w="2880"/>
+          </w:tcPr>
+          <w:p>
+            <w:r>
+              <w:t>Meadway Court, Whalebone Ln S, Dagenham RM8 1AD, UK</w:t>
+            </w:r>
+          </w:p>
+          <w:p>
+            <w:r>
+              <w:drawing>
+                <wp:inline xmlns:a="http://schemas.openxmlformats.org/drawingml/2006/main" xmlns:pic="http://schemas.openxmlformats.org/drawingml/2006/picture">
+                  <wp:extent cx="3657600" cy="1645920"/>
+                  <wp:docPr id="6" name="Picture 6"/>
+                  <wp:cNvGraphicFramePr>
+                    <a:graphicFrameLocks noChangeAspect="1"/>
+                  </wp:cNvGraphicFramePr>
+                  <a:graphic>
+                    <a:graphicData uri="http://schemas.openxmlformats.org/drawingml/2006/picture">
+                      <pic:pic>
+                        <pic:nvPicPr>
+                          <pic:cNvPr id="0" name="3.jpg"/>
+                          <pic:cNvPicPr/>
+                        </pic:nvPicPr>
+                        <pic:blipFill>
+                          <a:blip r:embed="rId12"/>
+                          <a:stretch>
+                            <a:fillRect/>
+                          </a:stretch>
+                        </pic:blipFill>
+                        <pic:spPr>
+                          <a:xfrm>
+                            <a:off x="0" y="0"/>
+                            <a:ext cx="3657600" cy="1645920"/>
+                          </a:xfrm>
+                          <a:prstGeom prst="rect"/>
+                        </pic:spPr>
+                      </pic:pic>
+                    </a:graphicData>
+                  </a:graphic>
+                </wp:inline>
+              </w:drawing>
+            </w:r>
+          </w:p>
+        </w:tc>
+      </w:tr>
+      <w:tr>
+        <w:tc>
+          <w:tcPr>
+            <w:tcW w:type="dxa" w:w="2880"/>
+          </w:tcPr>
+          <w:p>
+            <w:r>
+              <w:t>51.56150215</w:t>
+            </w:r>
+          </w:p>
+        </w:tc>
+        <w:tc>
+          <w:tcPr>
+            <w:tcW w:type="dxa" w:w="2880"/>
+          </w:tcPr>
+          <w:p>
+            <w:r>
+              <w:t>0.147908921</w:t>
+            </w:r>
+          </w:p>
+        </w:tc>
+        <w:tc>
+          <w:tcPr>
+            <w:tcW w:type="dxa" w:w="2880"/>
+          </w:tcPr>
+          <w:p>
+            <w:r>
+              <w:t>Meadway Court, Whalebone Ln S, Dagenham RM8 1AD, UK</w:t>
+            </w:r>
+          </w:p>
+          <w:p>
+            <w:r>
+              <w:drawing>
+                <wp:inline xmlns:a="http://schemas.openxmlformats.org/drawingml/2006/main" xmlns:pic="http://schemas.openxmlformats.org/drawingml/2006/picture">
+                  <wp:extent cx="3657600" cy="1645920"/>
+                  <wp:docPr id="7" name="Picture 7"/>
+                  <wp:cNvGraphicFramePr>
+                    <a:graphicFrameLocks noChangeAspect="1"/>
+                  </wp:cNvGraphicFramePr>
+                  <a:graphic>
+                    <a:graphicData uri="http://schemas.openxmlformats.org/drawingml/2006/picture">
+                      <pic:pic>
+                        <pic:nvPicPr>
+                          <pic:cNvPr id="0" name="3.jpg"/>
+                          <pic:cNvPicPr/>
+                        </pic:nvPicPr>
+                        <pic:blipFill>
+                          <a:blip r:embed="rId12"/>
+                          <a:stretch>
+                            <a:fillRect/>
+                          </a:stretch>
+                        </pic:blipFill>
+                        <pic:spPr>
+                          <a:xfrm>
+                            <a:off x="0" y="0"/>
+                            <a:ext cx="3657600" cy="1645920"/>
+                          </a:xfrm>
+                          <a:prstGeom prst="rect"/>
+                        </pic:spPr>
+                      </pic:pic>
+                    </a:graphicData>
+                  </a:graphic>
+                </wp:inline>
+              </w:drawing>
+            </w:r>
+          </w:p>
+        </w:tc>
+      </w:tr>
+      <w:tr>
+        <w:tc>
+          <w:tcPr>
+            <w:tcW w:type="dxa" w:w="2880"/>
+          </w:tcPr>
+          <w:p>
+            <w:r>
+              <w:t>51.56150143</w:t>
+            </w:r>
+          </w:p>
+        </w:tc>
+        <w:tc>
+          <w:tcPr>
+            <w:tcW w:type="dxa" w:w="2880"/>
+          </w:tcPr>
+          <w:p>
+            <w:r>
+              <w:t>0.147908465</w:t>
+            </w:r>
+          </w:p>
+        </w:tc>
+        <w:tc>
+          <w:tcPr>
+            <w:tcW w:type="dxa" w:w="2880"/>
+          </w:tcPr>
+          <w:p>
+            <w:r>
+              <w:t>Meadway Court, Whalebone Ln S, Dagenham RM8 1AD, UK</w:t>
+            </w:r>
+          </w:p>
+          <w:p>
+            <w:r>
+              <w:drawing>
+                <wp:inline xmlns:a="http://schemas.openxmlformats.org/drawingml/2006/main" xmlns:pic="http://schemas.openxmlformats.org/drawingml/2006/picture">
+                  <wp:extent cx="3657600" cy="1645920"/>
+                  <wp:docPr id="8" name="Picture 8"/>
+                  <wp:cNvGraphicFramePr>
+                    <a:graphicFrameLocks noChangeAspect="1"/>
+                  </wp:cNvGraphicFramePr>
+                  <a:graphic>
+                    <a:graphicData uri="http://schemas.openxmlformats.org/drawingml/2006/picture">
+                      <pic:pic>
+                        <pic:nvPicPr>
+                          <pic:cNvPr id="0" name="3.jpg"/>
+                          <pic:cNvPicPr/>
+                        </pic:nvPicPr>
+                        <pic:blipFill>
+                          <a:blip r:embed="rId12"/>
+                          <a:stretch>
+                            <a:fillRect/>
+                          </a:stretch>
+                        </pic:blipFill>
+                        <pic:spPr>
+                          <a:xfrm>
+                            <a:off x="0" y="0"/>
+                            <a:ext cx="3657600" cy="1645920"/>
+                          </a:xfrm>
+                          <a:prstGeom prst="rect"/>
+                        </pic:spPr>
+                      </pic:pic>
+                    </a:graphicData>
+                  </a:graphic>
+                </wp:inline>
+              </w:drawing>
+            </w:r>
+          </w:p>
+        </w:tc>
+      </w:tr>
+      <w:tr>
+        <w:tc>
+          <w:tcPr>
+            <w:tcW w:type="dxa" w:w="2880"/>
+          </w:tcPr>
+          <w:p>
+            <w:r>
+              <w:t>51.5615052</w:t>
+            </w:r>
+          </w:p>
+        </w:tc>
+        <w:tc>
+          <w:tcPr>
+            <w:tcW w:type="dxa" w:w="2880"/>
+          </w:tcPr>
+          <w:p>
+            <w:r>
+              <w:t>0.147902937</w:t>
+            </w:r>
+          </w:p>
+        </w:tc>
+        <w:tc>
+          <w:tcPr>
+            <w:tcW w:type="dxa" w:w="2880"/>
+          </w:tcPr>
+          <w:p>
+            <w:r>
+              <w:t>Meadway Court, Whalebone Ln S, Dagenham RM8 1AD, UK</w:t>
+            </w:r>
+          </w:p>
+          <w:p>
+            <w:r>
+              <w:drawing>
+                <wp:inline xmlns:a="http://schemas.openxmlformats.org/drawingml/2006/main" xmlns:pic="http://schemas.openxmlformats.org/drawingml/2006/picture">
+                  <wp:extent cx="3657600" cy="1645920"/>
+                  <wp:docPr id="9" name="Picture 9"/>
+                  <wp:cNvGraphicFramePr>
+                    <a:graphicFrameLocks noChangeAspect="1"/>
+                  </wp:cNvGraphicFramePr>
+                  <a:graphic>
+                    <a:graphicData uri="http://schemas.openxmlformats.org/drawingml/2006/picture">
+                      <pic:pic>
+                        <pic:nvPicPr>
+                          <pic:cNvPr id="0" name="3.jpg"/>
+                          <pic:cNvPicPr/>
+                        </pic:nvPicPr>
+                        <pic:blipFill>
+                          <a:blip r:embed="rId12"/>
+                          <a:stretch>
+                            <a:fillRect/>
+                          </a:stretch>
+                        </pic:blipFill>
+                        <pic:spPr>
+                          <a:xfrm>
+                            <a:off x="0" y="0"/>
+                            <a:ext cx="3657600" cy="1645920"/>
+                          </a:xfrm>
+                          <a:prstGeom prst="rect"/>
+                        </pic:spPr>
+                      </pic:pic>
+                    </a:graphicData>
+                  </a:graphic>
+                </wp:inline>
+              </w:drawing>
+            </w:r>
+          </w:p>
+        </w:tc>
+      </w:tr>
+      <w:tr>
+        <w:tc>
+          <w:tcPr>
+            <w:tcW w:type="dxa" w:w="2880"/>
+          </w:tcPr>
+          <w:p>
+            <w:r>
+              <w:t>51.56150282</w:t>
+            </w:r>
+          </w:p>
+        </w:tc>
+        <w:tc>
+          <w:tcPr>
+            <w:tcW w:type="dxa" w:w="2880"/>
+          </w:tcPr>
+          <w:p>
+            <w:r>
+              <w:t>0.147905041</w:t>
+            </w:r>
+          </w:p>
+        </w:tc>
+        <w:tc>
+          <w:tcPr>
+            <w:tcW w:type="dxa" w:w="2880"/>
+          </w:tcPr>
+          <w:p>
+            <w:r>
+              <w:t>Meadway Court, Whalebone Ln S, Dagenham RM8 1AD, UK</w:t>
+            </w:r>
+          </w:p>
+          <w:p>
+            <w:r>
+              <w:drawing>
+                <wp:inline xmlns:a="http://schemas.openxmlformats.org/drawingml/2006/main" xmlns:pic="http://schemas.openxmlformats.org/drawingml/2006/picture">
+                  <wp:extent cx="3657600" cy="1645920"/>
+                  <wp:docPr id="10" name="Picture 10"/>
+                  <wp:cNvGraphicFramePr>
+                    <a:graphicFrameLocks noChangeAspect="1"/>
+                  </wp:cNvGraphicFramePr>
+                  <a:graphic>
+                    <a:graphicData uri="http://schemas.openxmlformats.org/drawingml/2006/picture">
+                      <pic:pic>
+                        <pic:nvPicPr>
+                          <pic:cNvPr id="0" name="3.jpg"/>
+                          <pic:cNvPicPr/>
+                        </pic:nvPicPr>
+                        <pic:blipFill>
+                          <a:blip r:embed="rId12"/>
+                          <a:stretch>
+                            <a:fillRect/>
+                          </a:stretch>
+                        </pic:blipFill>
+                        <pic:spPr>
+                          <a:xfrm>
+                            <a:off x="0" y="0"/>
+                            <a:ext cx="3657600" cy="1645920"/>
+                          </a:xfrm>
+                          <a:prstGeom prst="rect"/>
+                        </pic:spPr>
+                      </pic:pic>
+                    </a:graphicData>
+                  </a:graphic>
+                </wp:inline>
+              </w:drawing>
+            </w:r>
+          </w:p>
+        </w:tc>
+      </w:tr>
+      <w:tr>
+        <w:tc>
+          <w:tcPr>
+            <w:tcW w:type="dxa" w:w="2880"/>
+          </w:tcPr>
+          <w:p>
+            <w:r>
+              <w:t>51.56150196</w:t>
+            </w:r>
+          </w:p>
+        </w:tc>
+        <w:tc>
+          <w:tcPr>
+            <w:tcW w:type="dxa" w:w="2880"/>
+          </w:tcPr>
+          <w:p>
+            <w:r>
+              <w:t>0.147907311</w:t>
+            </w:r>
+          </w:p>
+        </w:tc>
+        <w:tc>
+          <w:tcPr>
+            <w:tcW w:type="dxa" w:w="2880"/>
+          </w:tcPr>
+          <w:p>
+            <w:r>
+              <w:t>Meadway Court, Whalebone Ln S, Dagenham RM8 1AD, UK</w:t>
+            </w:r>
+          </w:p>
+          <w:p>
+            <w:r>
+              <w:drawing>
+                <wp:inline xmlns:a="http://schemas.openxmlformats.org/drawingml/2006/main" xmlns:pic="http://schemas.openxmlformats.org/drawingml/2006/picture">
+                  <wp:extent cx="3657600" cy="1645920"/>
+                  <wp:docPr id="11" name="Picture 11"/>
+                  <wp:cNvGraphicFramePr>
+                    <a:graphicFrameLocks noChangeAspect="1"/>
+                  </wp:cNvGraphicFramePr>
+                  <a:graphic>
+                    <a:graphicData uri="http://schemas.openxmlformats.org/drawingml/2006/picture">
+                      <pic:pic>
+                        <pic:nvPicPr>
+                          <pic:cNvPr id="0" name="3.jpg"/>
+                          <pic:cNvPicPr/>
+                        </pic:nvPicPr>
+                        <pic:blipFill>
+                          <a:blip r:embed="rId12"/>
+                          <a:stretch>
+                            <a:fillRect/>
+                          </a:stretch>
+                        </pic:blipFill>
+                        <pic:spPr>
+                          <a:xfrm>
+                            <a:off x="0" y="0"/>
+                            <a:ext cx="3657600" cy="1645920"/>
+                          </a:xfrm>
+                          <a:prstGeom prst="rect"/>
+                        </pic:spPr>
+                      </pic:pic>
+                    </a:graphicData>
+                  </a:graphic>
+                </wp:inline>
+              </w:drawing>
+            </w:r>
+          </w:p>
+        </w:tc>
+      </w:tr>
+      <w:tr>
+        <w:tc>
+          <w:tcPr>
+            <w:tcW w:type="dxa" w:w="2880"/>
+          </w:tcPr>
+          <w:p>
+            <w:r>
+              <w:t>51.56150166</w:t>
+            </w:r>
+          </w:p>
+        </w:tc>
+        <w:tc>
+          <w:tcPr>
+            <w:tcW w:type="dxa" w:w="2880"/>
+          </w:tcPr>
+          <w:p>
+            <w:r>
+              <w:t>0.14790713</w:t>
+            </w:r>
+          </w:p>
+        </w:tc>
+        <w:tc>
+          <w:tcPr>
+            <w:tcW w:type="dxa" w:w="2880"/>
+          </w:tcPr>
+          <w:p>
+            <w:r>
+              <w:t>Meadway Court, Whalebone Ln S, Dagenham RM8 1AD, UK</w:t>
+            </w:r>
+          </w:p>
+          <w:p>
+            <w:r>
+              <w:drawing>
+                <wp:inline xmlns:a="http://schemas.openxmlformats.org/drawingml/2006/main" xmlns:pic="http://schemas.openxmlformats.org/drawingml/2006/picture">
+                  <wp:extent cx="3657600" cy="1645920"/>
+                  <wp:docPr id="12" name="Picture 12"/>
+                  <wp:cNvGraphicFramePr>
+                    <a:graphicFrameLocks noChangeAspect="1"/>
+                  </wp:cNvGraphicFramePr>
+                  <a:graphic>
+                    <a:graphicData uri="http://schemas.openxmlformats.org/drawingml/2006/picture">
+                      <pic:pic>
+                        <pic:nvPicPr>
+                          <pic:cNvPr id="0" name="3.jpg"/>
+                          <pic:cNvPicPr/>
+                        </pic:nvPicPr>
+                        <pic:blipFill>
+                          <a:blip r:embed="rId12"/>
+                          <a:stretch>
+                            <a:fillRect/>
+                          </a:stretch>
+                        </pic:blipFill>
+                        <pic:spPr>
+                          <a:xfrm>
+                            <a:off x="0" y="0"/>
+                            <a:ext cx="3657600" cy="1645920"/>
+                          </a:xfrm>
+                          <a:prstGeom prst="rect"/>
+                        </pic:spPr>
+                      </pic:pic>
+                    </a:graphicData>
+                  </a:graphic>
+                </wp:inline>
+              </w:drawing>
+            </w:r>
+          </w:p>
+        </w:tc>
+      </w:tr>
+      <w:tr>
+        <w:tc>
+          <w:tcPr>
+            <w:tcW w:type="dxa" w:w="2880"/>
+          </w:tcPr>
+          <w:p>
+            <w:r>
+              <w:t>51.56150075</w:t>
+            </w:r>
+          </w:p>
+        </w:tc>
+        <w:tc>
+          <w:tcPr>
+            <w:tcW w:type="dxa" w:w="2880"/>
+          </w:tcPr>
+          <w:p>
+            <w:r>
+              <w:t>0.14790825</w:t>
+            </w:r>
+          </w:p>
+        </w:tc>
+        <w:tc>
+          <w:tcPr>
+            <w:tcW w:type="dxa" w:w="2880"/>
+          </w:tcPr>
+          <w:p>
+            <w:r>
+              <w:t>Meadway Court, Whalebone Ln S, Dagenham RM8 1AD, UK</w:t>
+            </w:r>
+          </w:p>
+          <w:p>
+            <w:r>
+              <w:drawing>
+                <wp:inline xmlns:a="http://schemas.openxmlformats.org/drawingml/2006/main" xmlns:pic="http://schemas.openxmlformats.org/drawingml/2006/picture">
+                  <wp:extent cx="3657600" cy="1645920"/>
+                  <wp:docPr id="13" name="Picture 13"/>
+                  <wp:cNvGraphicFramePr>
+                    <a:graphicFrameLocks noChangeAspect="1"/>
+                  </wp:cNvGraphicFramePr>
+                  <a:graphic>
+                    <a:graphicData uri="http://schemas.openxmlformats.org/drawingml/2006/picture">
+                      <pic:pic>
+                        <pic:nvPicPr>
+                          <pic:cNvPr id="0" name="3.jpg"/>
+                          <pic:cNvPicPr/>
+                        </pic:nvPicPr>
+                        <pic:blipFill>
+                          <a:blip r:embed="rId12"/>
+                          <a:stretch>
+                            <a:fillRect/>
+                          </a:stretch>
+                        </pic:blipFill>
+                        <pic:spPr>
+                          <a:xfrm>
+                            <a:off x="0" y="0"/>
+                            <a:ext cx="3657600" cy="1645920"/>
+                          </a:xfrm>
+                          <a:prstGeom prst="rect"/>
+                        </pic:spPr>
+                      </pic:pic>
+                    </a:graphicData>
+                  </a:graphic>
+                </wp:inline>
+              </w:drawing>
+            </w:r>
+          </w:p>
+        </w:tc>
+      </w:tr>
+      <w:tr>
+        <w:tc>
+          <w:tcPr>
+            <w:tcW w:type="dxa" w:w="2880"/>
+          </w:tcPr>
+          <w:p>
+            <w:r>
+              <w:t>51.561502</w:t>
+            </w:r>
+          </w:p>
+        </w:tc>
+        <w:tc>
+          <w:tcPr>
+            <w:tcW w:type="dxa" w:w="2880"/>
+          </w:tcPr>
+          <w:p>
+            <w:r>
+              <w:t>0.14790859</w:t>
+            </w:r>
+          </w:p>
+        </w:tc>
+        <w:tc>
+          <w:tcPr>
+            <w:tcW w:type="dxa" w:w="2880"/>
+          </w:tcPr>
+          <w:p>
+            <w:r>
+              <w:t>Meadway Court, Whalebone Ln S, Dagenham RM8 1AD, UK</w:t>
+            </w:r>
+          </w:p>
+          <w:p>
+            <w:r>
+              <w:drawing>
+                <wp:inline xmlns:a="http://schemas.openxmlformats.org/drawingml/2006/main" xmlns:pic="http://schemas.openxmlformats.org/drawingml/2006/picture">
+                  <wp:extent cx="3657600" cy="1645920"/>
+                  <wp:docPr id="14" name="Picture 14"/>
+                  <wp:cNvGraphicFramePr>
+                    <a:graphicFrameLocks noChangeAspect="1"/>
+                  </wp:cNvGraphicFramePr>
+                  <a:graphic>
+                    <a:graphicData uri="http://schemas.openxmlformats.org/drawingml/2006/picture">
+                      <pic:pic>
+                        <pic:nvPicPr>
+                          <pic:cNvPr id="0" name="3.jpg"/>
+                          <pic:cNvPicPr/>
+                        </pic:nvPicPr>
+                        <pic:blipFill>
+                          <a:blip r:embed="rId12"/>
+                          <a:stretch>
+                            <a:fillRect/>
+                          </a:stretch>
+                        </pic:blipFill>
+                        <pic:spPr>
+                          <a:xfrm>
+                            <a:off x="0" y="0"/>
+                            <a:ext cx="3657600" cy="1645920"/>
+                          </a:xfrm>
+                          <a:prstGeom prst="rect"/>
+                        </pic:spPr>
+                      </pic:pic>
+                    </a:graphicData>
+                  </a:graphic>
+                </wp:inline>
+              </w:drawing>
+            </w:r>
+          </w:p>
+        </w:tc>
+      </w:tr>
+      <w:tr>
+        <w:tc>
+          <w:tcPr>
+            <w:tcW w:type="dxa" w:w="2880"/>
+          </w:tcPr>
+          <w:p>
+            <w:r>
+              <w:t>51.56149628</w:t>
+            </w:r>
+          </w:p>
+        </w:tc>
+        <w:tc>
+          <w:tcPr>
+            <w:tcW w:type="dxa" w:w="2880"/>
+          </w:tcPr>
+          <w:p>
+            <w:r>
+              <w:t>0.1479122</w:t>
+            </w:r>
+          </w:p>
+        </w:tc>
+        <w:tc>
+          <w:tcPr>
+            <w:tcW w:type="dxa" w:w="2880"/>
+          </w:tcPr>
+          <w:p>
+            <w:r>
+              <w:t>Meadway Court, Whalebone Ln S, Dagenham RM8 1AD, UK</w:t>
+            </w:r>
+          </w:p>
+          <w:p>
+            <w:r>
+              <w:drawing>
+                <wp:inline xmlns:a="http://schemas.openxmlformats.org/drawingml/2006/main" xmlns:pic="http://schemas.openxmlformats.org/drawingml/2006/picture">
+                  <wp:extent cx="3657600" cy="1645920"/>
+                  <wp:docPr id="15" name="Picture 15"/>
+                  <wp:cNvGraphicFramePr>
+                    <a:graphicFrameLocks noChangeAspect="1"/>
+                  </wp:cNvGraphicFramePr>
+                  <a:graphic>
+                    <a:graphicData uri="http://schemas.openxmlformats.org/drawingml/2006/picture">
+                      <pic:pic>
+                        <pic:nvPicPr>
+                          <pic:cNvPr id="0" name="3.jpg"/>
+                          <pic:cNvPicPr/>
+                        </pic:nvPicPr>
+                        <pic:blipFill>
+                          <a:blip r:embed="rId12"/>
+                          <a:stretch>
+                            <a:fillRect/>
+                          </a:stretch>
+                        </pic:blipFill>
+                        <pic:spPr>
+                          <a:xfrm>
+                            <a:off x="0" y="0"/>
+                            <a:ext cx="3657600" cy="1645920"/>
+                          </a:xfrm>
+                          <a:prstGeom prst="rect"/>
+                        </pic:spPr>
+                      </pic:pic>
+                    </a:graphicData>
+                  </a:graphic>
+                </wp:inline>
+              </w:drawing>
+            </w:r>
+          </w:p>
+        </w:tc>
+      </w:tr>
+      <w:tr>
+        <w:tc>
+          <w:tcPr>
+            <w:tcW w:type="dxa" w:w="2880"/>
+          </w:tcPr>
+          <w:p>
+            <w:r>
+              <w:t>51.56149318</w:t>
+            </w:r>
+          </w:p>
+        </w:tc>
+        <w:tc>
+          <w:tcPr>
+            <w:tcW w:type="dxa" w:w="2880"/>
+          </w:tcPr>
+          <w:p>
+            <w:r>
+              <w:t>0.147915447</w:t>
+            </w:r>
+          </w:p>
+        </w:tc>
+        <w:tc>
+          <w:tcPr>
+            <w:tcW w:type="dxa" w:w="2880"/>
+          </w:tcPr>
+          <w:p>
+            <w:r>
+              <w:t>Meadway Court, Whalebone Ln S, Dagenham RM8 1AD, UK</w:t>
+            </w:r>
+          </w:p>
+          <w:p>
+            <w:r>
+              <w:drawing>
+                <wp:inline xmlns:a="http://schemas.openxmlformats.org/drawingml/2006/main" xmlns:pic="http://schemas.openxmlformats.org/drawingml/2006/picture">
+                  <wp:extent cx="3657600" cy="1645920"/>
+                  <wp:docPr id="16" name="Picture 16"/>
+                  <wp:cNvGraphicFramePr>
+                    <a:graphicFrameLocks noChangeAspect="1"/>
+                  </wp:cNvGraphicFramePr>
+                  <a:graphic>
+                    <a:graphicData uri="http://schemas.openxmlformats.org/drawingml/2006/picture">
+                      <pic:pic>
+                        <pic:nvPicPr>
+                          <pic:cNvPr id="0" name="3.jpg"/>
+                          <pic:cNvPicPr/>
+                        </pic:nvPicPr>
+                        <pic:blipFill>
+                          <a:blip r:embed="rId12"/>
+                          <a:stretch>
+                            <a:fillRect/>
+                          </a:stretch>
+                        </pic:blipFill>
+                        <pic:spPr>
+                          <a:xfrm>
+                            <a:off x="0" y="0"/>
+                            <a:ext cx="3657600" cy="1645920"/>
+                          </a:xfrm>
+                          <a:prstGeom prst="rect"/>
+                        </pic:spPr>
+                      </pic:pic>
+                    </a:graphicData>
+                  </a:graphic>
+                </wp:inline>
+              </w:drawing>
+            </w:r>
+          </w:p>
+        </w:tc>
+      </w:tr>
+      <w:tr>
+        <w:tc>
+          <w:tcPr>
+            <w:tcW w:type="dxa" w:w="2880"/>
+          </w:tcPr>
+          <w:p>
+            <w:r>
+              <w:t>51.56148802</w:t>
+            </w:r>
+          </w:p>
+        </w:tc>
+        <w:tc>
+          <w:tcPr>
+            <w:tcW w:type="dxa" w:w="2880"/>
+          </w:tcPr>
+          <w:p>
+            <w:r>
+              <w:t>0.147920355</w:t>
+            </w:r>
+          </w:p>
+        </w:tc>
+        <w:tc>
+          <w:tcPr>
+            <w:tcW w:type="dxa" w:w="2880"/>
+          </w:tcPr>
+          <w:p>
+            <w:r>
+              <w:t>Meadway Court, Whalebone Ln S, Dagenham RM8 1AD, UK</w:t>
+            </w:r>
+          </w:p>
+          <w:p>
+            <w:r>
+              <w:drawing>
+                <wp:inline xmlns:a="http://schemas.openxmlformats.org/drawingml/2006/main" xmlns:pic="http://schemas.openxmlformats.org/drawingml/2006/picture">
+                  <wp:extent cx="3657600" cy="1645920"/>
+                  <wp:docPr id="17" name="Picture 17"/>
+                  <wp:cNvGraphicFramePr>
+                    <a:graphicFrameLocks noChangeAspect="1"/>
+                  </wp:cNvGraphicFramePr>
+                  <a:graphic>
+                    <a:graphicData uri="http://schemas.openxmlformats.org/drawingml/2006/picture">
+                      <pic:pic>
+                        <pic:nvPicPr>
+                          <pic:cNvPr id="0" name="3.jpg"/>
+                          <pic:cNvPicPr/>
+                        </pic:nvPicPr>
+                        <pic:blipFill>
+                          <a:blip r:embed="rId12"/>
+                          <a:stretch>
+                            <a:fillRect/>
+                          </a:stretch>
+                        </pic:blipFill>
+                        <pic:spPr>
+                          <a:xfrm>
+                            <a:off x="0" y="0"/>
+                            <a:ext cx="3657600" cy="1645920"/>
+                          </a:xfrm>
+                          <a:prstGeom prst="rect"/>
+                        </pic:spPr>
+                      </pic:pic>
+                    </a:graphicData>
+                  </a:graphic>
+                </wp:inline>
+              </w:drawing>
+            </w:r>
+          </w:p>
+        </w:tc>
+      </w:tr>
+      <w:tr>
+        <w:tc>
+          <w:tcPr>
+            <w:tcW w:type="dxa" w:w="2880"/>
+          </w:tcPr>
+          <w:p>
+            <w:r>
+              <w:t>51.56148634</w:t>
+            </w:r>
+          </w:p>
+        </w:tc>
+        <w:tc>
+          <w:tcPr>
+            <w:tcW w:type="dxa" w:w="2880"/>
+          </w:tcPr>
+          <w:p>
+            <w:r>
+              <w:t>0.147920533</w:t>
+            </w:r>
+          </w:p>
+        </w:tc>
+        <w:tc>
+          <w:tcPr>
+            <w:tcW w:type="dxa" w:w="2880"/>
+          </w:tcPr>
+          <w:p>
+            <w:r>
+              <w:t>Meadway Court, Whalebone Ln S, Dagenham RM8 1AD, UK</w:t>
+            </w:r>
+          </w:p>
+          <w:p>
+            <w:r>
+              <w:drawing>
+                <wp:inline xmlns:a="http://schemas.openxmlformats.org/drawingml/2006/main" xmlns:pic="http://schemas.openxmlformats.org/drawingml/2006/picture">
+                  <wp:extent cx="3657600" cy="1645920"/>
+                  <wp:docPr id="18" name="Picture 18"/>
+                  <wp:cNvGraphicFramePr>
+                    <a:graphicFrameLocks noChangeAspect="1"/>
+                  </wp:cNvGraphicFramePr>
+                  <a:graphic>
+                    <a:graphicData uri="http://schemas.openxmlformats.org/drawingml/2006/picture">
+                      <pic:pic>
+                        <pic:nvPicPr>
+                          <pic:cNvPr id="0" name="3.jpg"/>
+                          <pic:cNvPicPr/>
+                        </pic:nvPicPr>
+                        <pic:blipFill>
+                          <a:blip r:embed="rId12"/>
+                          <a:stretch>
+                            <a:fillRect/>
+                          </a:stretch>
+                        </pic:blipFill>
+                        <pic:spPr>
+                          <a:xfrm>
+                            <a:off x="0" y="0"/>
+                            <a:ext cx="3657600" cy="1645920"/>
+                          </a:xfrm>
+                          <a:prstGeom prst="rect"/>
+                        </pic:spPr>
+                      </pic:pic>
+                    </a:graphicData>
+                  </a:graphic>
+                </wp:inline>
+              </w:drawing>
+            </w:r>
+          </w:p>
+        </w:tc>
+      </w:tr>
+      <w:tr>
+        <w:tc>
+          <w:tcPr>
+            <w:tcW w:type="dxa" w:w="2880"/>
+          </w:tcPr>
+          <w:p>
+            <w:r>
+              <w:t>51.56148806</w:t>
+            </w:r>
+          </w:p>
+        </w:tc>
+        <w:tc>
+          <w:tcPr>
+            <w:tcW w:type="dxa" w:w="2880"/>
+          </w:tcPr>
+          <w:p>
+            <w:r>
+              <w:t>0.147918897</w:t>
+            </w:r>
+          </w:p>
+        </w:tc>
+        <w:tc>
+          <w:tcPr>
+            <w:tcW w:type="dxa" w:w="2880"/>
+          </w:tcPr>
+          <w:p>
+            <w:r>
+              <w:t>Meadway Court, Whalebone Ln S, Dagenham RM8 1AD, UK</w:t>
+            </w:r>
+          </w:p>
+          <w:p>
+            <w:r>
+              <w:drawing>
+                <wp:inline xmlns:a="http://schemas.openxmlformats.org/drawingml/2006/main" xmlns:pic="http://schemas.openxmlformats.org/drawingml/2006/picture">
+                  <wp:extent cx="3657600" cy="1645920"/>
+                  <wp:docPr id="19" name="Picture 19"/>
+                  <wp:cNvGraphicFramePr>
+                    <a:graphicFrameLocks noChangeAspect="1"/>
+                  </wp:cNvGraphicFramePr>
+                  <a:graphic>
+                    <a:graphicData uri="http://schemas.openxmlformats.org/drawingml/2006/picture">
+                      <pic:pic>
+                        <pic:nvPicPr>
+                          <pic:cNvPr id="0" name="3.jpg"/>
+                          <pic:cNvPicPr/>
+                        </pic:nvPicPr>
+                        <pic:blipFill>
+                          <a:blip r:embed="rId12"/>
+                          <a:stretch>
+                            <a:fillRect/>
+                          </a:stretch>
+                        </pic:blipFill>
+                        <pic:spPr>
+                          <a:xfrm>
+                            <a:off x="0" y="0"/>
+                            <a:ext cx="3657600" cy="1645920"/>
+                          </a:xfrm>
+                          <a:prstGeom prst="rect"/>
+                        </pic:spPr>
+                      </pic:pic>
+                    </a:graphicData>
+                  </a:graphic>
+                </wp:inline>
+              </w:drawing>
+            </w:r>
+          </w:p>
+        </w:tc>
+      </w:tr>
+      <w:tr>
+        <w:tc>
+          <w:tcPr>
+            <w:tcW w:type="dxa" w:w="2880"/>
+          </w:tcPr>
+          <w:p>
+            <w:r>
+              <w:t>51.5614905</w:t>
+            </w:r>
+          </w:p>
+        </w:tc>
+        <w:tc>
+          <w:tcPr>
+            <w:tcW w:type="dxa" w:w="2880"/>
+          </w:tcPr>
+          <w:p>
+            <w:r>
+              <w:t>0.147916826</w:t>
+            </w:r>
+          </w:p>
+        </w:tc>
+        <w:tc>
+          <w:tcPr>
+            <w:tcW w:type="dxa" w:w="2880"/>
+          </w:tcPr>
+          <w:p>
+            <w:r>
+              <w:t>Meadway Court, Whalebone Ln S, Dagenham RM8 1AD, UK</w:t>
+            </w:r>
+          </w:p>
+          <w:p>
+            <w:r>
+              <w:drawing>
+                <wp:inline xmlns:a="http://schemas.openxmlformats.org/drawingml/2006/main" xmlns:pic="http://schemas.openxmlformats.org/drawingml/2006/picture">
+                  <wp:extent cx="3657600" cy="1645920"/>
+                  <wp:docPr id="20" name="Picture 20"/>
+                  <wp:cNvGraphicFramePr>
+                    <a:graphicFrameLocks noChangeAspect="1"/>
+                  </wp:cNvGraphicFramePr>
+                  <a:graphic>
+                    <a:graphicData uri="http://schemas.openxmlformats.org/drawingml/2006/picture">
+                      <pic:pic>
+                        <pic:nvPicPr>
+                          <pic:cNvPr id="0" name="3.jpg"/>
+                          <pic:cNvPicPr/>
+                        </pic:nvPicPr>
+                        <pic:blipFill>
+                          <a:blip r:embed="rId12"/>
+                          <a:stretch>
+                            <a:fillRect/>
+                          </a:stretch>
+                        </pic:blipFill>
+                        <pic:spPr>
+                          <a:xfrm>
+                            <a:off x="0" y="0"/>
+                            <a:ext cx="3657600" cy="1645920"/>
+                          </a:xfrm>
+                          <a:prstGeom prst="rect"/>
+                        </pic:spPr>
+                      </pic:pic>
+                    </a:graphicData>
+                  </a:graphic>
+                </wp:inline>
+              </w:drawing>
+            </w:r>
+          </w:p>
+        </w:tc>
+      </w:tr>
+      <w:tr>
+        <w:tc>
+          <w:tcPr>
+            <w:tcW w:type="dxa" w:w="2880"/>
+          </w:tcPr>
+          <w:p>
+            <w:r>
+              <w:t>51.56148983</w:t>
+            </w:r>
+          </w:p>
+        </w:tc>
+        <w:tc>
+          <w:tcPr>
+            <w:tcW w:type="dxa" w:w="2880"/>
+          </w:tcPr>
+          <w:p>
+            <w:r>
+              <w:t>0.147917033</w:t>
+            </w:r>
+          </w:p>
+        </w:tc>
+        <w:tc>
+          <w:tcPr>
+            <w:tcW w:type="dxa" w:w="2880"/>
+          </w:tcPr>
+          <w:p>
+            <w:r>
+              <w:t>Meadway Court, Whalebone Ln S, Dagenham RM8 1AD, UK</w:t>
+            </w:r>
+          </w:p>
+          <w:p>
+            <w:r>
+              <w:drawing>
+                <wp:inline xmlns:a="http://schemas.openxmlformats.org/drawingml/2006/main" xmlns:pic="http://schemas.openxmlformats.org/drawingml/2006/picture">
+                  <wp:extent cx="3657600" cy="1645920"/>
+                  <wp:docPr id="21" name="Picture 21"/>
+                  <wp:cNvGraphicFramePr>
+                    <a:graphicFrameLocks noChangeAspect="1"/>
+                  </wp:cNvGraphicFramePr>
+                  <a:graphic>
+                    <a:graphicData uri="http://schemas.openxmlformats.org/drawingml/2006/picture">
+                      <pic:pic>
+                        <pic:nvPicPr>
+                          <pic:cNvPr id="0" name="3.jpg"/>
+                          <pic:cNvPicPr/>
+                        </pic:nvPicPr>
+                        <pic:blipFill>
+                          <a:blip r:embed="rId12"/>
                           <a:stretch>
                             <a:fillRect/>
                           </a:stretch>

</xml_diff>

<commit_message>
cell dist works just need to work on map output
</commit_message>
<xml_diff>
--- a/output.docx
+++ b/output.docx
@@ -284,1162 +284,6 @@
                 <wp:inline xmlns:a="http://schemas.openxmlformats.org/drawingml/2006/main" xmlns:pic="http://schemas.openxmlformats.org/drawingml/2006/picture">
                   <wp:extent cx="3657600" cy="1645920"/>
                   <wp:docPr id="4" name="Picture 4"/>
-                  <wp:cNvGraphicFramePr>
-                    <a:graphicFrameLocks noChangeAspect="1"/>
-                  </wp:cNvGraphicFramePr>
-                  <a:graphic>
-                    <a:graphicData uri="http://schemas.openxmlformats.org/drawingml/2006/picture">
-                      <pic:pic>
-                        <pic:nvPicPr>
-                          <pic:cNvPr id="0" name="3.jpg"/>
-                          <pic:cNvPicPr/>
-                        </pic:nvPicPr>
-                        <pic:blipFill>
-                          <a:blip r:embed="rId12"/>
-                          <a:stretch>
-                            <a:fillRect/>
-                          </a:stretch>
-                        </pic:blipFill>
-                        <pic:spPr>
-                          <a:xfrm>
-                            <a:off x="0" y="0"/>
-                            <a:ext cx="3657600" cy="1645920"/>
-                          </a:xfrm>
-                          <a:prstGeom prst="rect"/>
-                        </pic:spPr>
-                      </pic:pic>
-                    </a:graphicData>
-                  </a:graphic>
-                </wp:inline>
-              </w:drawing>
-            </w:r>
-          </w:p>
-        </w:tc>
-      </w:tr>
-      <w:tr>
-        <w:tc>
-          <w:tcPr>
-            <w:tcW w:type="dxa" w:w="2880"/>
-          </w:tcPr>
-          <w:p>
-            <w:r>
-              <w:t>51.56150639</w:t>
-            </w:r>
-          </w:p>
-        </w:tc>
-        <w:tc>
-          <w:tcPr>
-            <w:tcW w:type="dxa" w:w="2880"/>
-          </w:tcPr>
-          <w:p>
-            <w:r>
-              <w:t>0.147903391</w:t>
-            </w:r>
-          </w:p>
-        </w:tc>
-        <w:tc>
-          <w:tcPr>
-            <w:tcW w:type="dxa" w:w="2880"/>
-          </w:tcPr>
-          <w:p>
-            <w:r>
-              <w:t>Meadway Court, Whalebone Ln S, Dagenham RM8 1AD, UK</w:t>
-            </w:r>
-          </w:p>
-          <w:p>
-            <w:r>
-              <w:drawing>
-                <wp:inline xmlns:a="http://schemas.openxmlformats.org/drawingml/2006/main" xmlns:pic="http://schemas.openxmlformats.org/drawingml/2006/picture">
-                  <wp:extent cx="3657600" cy="1645920"/>
-                  <wp:docPr id="5" name="Picture 5"/>
-                  <wp:cNvGraphicFramePr>
-                    <a:graphicFrameLocks noChangeAspect="1"/>
-                  </wp:cNvGraphicFramePr>
-                  <a:graphic>
-                    <a:graphicData uri="http://schemas.openxmlformats.org/drawingml/2006/picture">
-                      <pic:pic>
-                        <pic:nvPicPr>
-                          <pic:cNvPr id="0" name="3.jpg"/>
-                          <pic:cNvPicPr/>
-                        </pic:nvPicPr>
-                        <pic:blipFill>
-                          <a:blip r:embed="rId12"/>
-                          <a:stretch>
-                            <a:fillRect/>
-                          </a:stretch>
-                        </pic:blipFill>
-                        <pic:spPr>
-                          <a:xfrm>
-                            <a:off x="0" y="0"/>
-                            <a:ext cx="3657600" cy="1645920"/>
-                          </a:xfrm>
-                          <a:prstGeom prst="rect"/>
-                        </pic:spPr>
-                      </pic:pic>
-                    </a:graphicData>
-                  </a:graphic>
-                </wp:inline>
-              </w:drawing>
-            </w:r>
-          </w:p>
-        </w:tc>
-      </w:tr>
-      <w:tr>
-        <w:tc>
-          <w:tcPr>
-            <w:tcW w:type="dxa" w:w="2880"/>
-          </w:tcPr>
-          <w:p>
-            <w:r>
-              <w:t>51.56150359</w:t>
-            </w:r>
-          </w:p>
-        </w:tc>
-        <w:tc>
-          <w:tcPr>
-            <w:tcW w:type="dxa" w:w="2880"/>
-          </w:tcPr>
-          <w:p>
-            <w:r>
-              <w:t>0.147907283</w:t>
-            </w:r>
-          </w:p>
-        </w:tc>
-        <w:tc>
-          <w:tcPr>
-            <w:tcW w:type="dxa" w:w="2880"/>
-          </w:tcPr>
-          <w:p>
-            <w:r>
-              <w:t>Meadway Court, Whalebone Ln S, Dagenham RM8 1AD, UK</w:t>
-            </w:r>
-          </w:p>
-          <w:p>
-            <w:r>
-              <w:drawing>
-                <wp:inline xmlns:a="http://schemas.openxmlformats.org/drawingml/2006/main" xmlns:pic="http://schemas.openxmlformats.org/drawingml/2006/picture">
-                  <wp:extent cx="3657600" cy="1645920"/>
-                  <wp:docPr id="6" name="Picture 6"/>
-                  <wp:cNvGraphicFramePr>
-                    <a:graphicFrameLocks noChangeAspect="1"/>
-                  </wp:cNvGraphicFramePr>
-                  <a:graphic>
-                    <a:graphicData uri="http://schemas.openxmlformats.org/drawingml/2006/picture">
-                      <pic:pic>
-                        <pic:nvPicPr>
-                          <pic:cNvPr id="0" name="3.jpg"/>
-                          <pic:cNvPicPr/>
-                        </pic:nvPicPr>
-                        <pic:blipFill>
-                          <a:blip r:embed="rId12"/>
-                          <a:stretch>
-                            <a:fillRect/>
-                          </a:stretch>
-                        </pic:blipFill>
-                        <pic:spPr>
-                          <a:xfrm>
-                            <a:off x="0" y="0"/>
-                            <a:ext cx="3657600" cy="1645920"/>
-                          </a:xfrm>
-                          <a:prstGeom prst="rect"/>
-                        </pic:spPr>
-                      </pic:pic>
-                    </a:graphicData>
-                  </a:graphic>
-                </wp:inline>
-              </w:drawing>
-            </w:r>
-          </w:p>
-        </w:tc>
-      </w:tr>
-      <w:tr>
-        <w:tc>
-          <w:tcPr>
-            <w:tcW w:type="dxa" w:w="2880"/>
-          </w:tcPr>
-          <w:p>
-            <w:r>
-              <w:t>51.56150215</w:t>
-            </w:r>
-          </w:p>
-        </w:tc>
-        <w:tc>
-          <w:tcPr>
-            <w:tcW w:type="dxa" w:w="2880"/>
-          </w:tcPr>
-          <w:p>
-            <w:r>
-              <w:t>0.147908921</w:t>
-            </w:r>
-          </w:p>
-        </w:tc>
-        <w:tc>
-          <w:tcPr>
-            <w:tcW w:type="dxa" w:w="2880"/>
-          </w:tcPr>
-          <w:p>
-            <w:r>
-              <w:t>Meadway Court, Whalebone Ln S, Dagenham RM8 1AD, UK</w:t>
-            </w:r>
-          </w:p>
-          <w:p>
-            <w:r>
-              <w:drawing>
-                <wp:inline xmlns:a="http://schemas.openxmlformats.org/drawingml/2006/main" xmlns:pic="http://schemas.openxmlformats.org/drawingml/2006/picture">
-                  <wp:extent cx="3657600" cy="1645920"/>
-                  <wp:docPr id="7" name="Picture 7"/>
-                  <wp:cNvGraphicFramePr>
-                    <a:graphicFrameLocks noChangeAspect="1"/>
-                  </wp:cNvGraphicFramePr>
-                  <a:graphic>
-                    <a:graphicData uri="http://schemas.openxmlformats.org/drawingml/2006/picture">
-                      <pic:pic>
-                        <pic:nvPicPr>
-                          <pic:cNvPr id="0" name="3.jpg"/>
-                          <pic:cNvPicPr/>
-                        </pic:nvPicPr>
-                        <pic:blipFill>
-                          <a:blip r:embed="rId12"/>
-                          <a:stretch>
-                            <a:fillRect/>
-                          </a:stretch>
-                        </pic:blipFill>
-                        <pic:spPr>
-                          <a:xfrm>
-                            <a:off x="0" y="0"/>
-                            <a:ext cx="3657600" cy="1645920"/>
-                          </a:xfrm>
-                          <a:prstGeom prst="rect"/>
-                        </pic:spPr>
-                      </pic:pic>
-                    </a:graphicData>
-                  </a:graphic>
-                </wp:inline>
-              </w:drawing>
-            </w:r>
-          </w:p>
-        </w:tc>
-      </w:tr>
-      <w:tr>
-        <w:tc>
-          <w:tcPr>
-            <w:tcW w:type="dxa" w:w="2880"/>
-          </w:tcPr>
-          <w:p>
-            <w:r>
-              <w:t>51.56150143</w:t>
-            </w:r>
-          </w:p>
-        </w:tc>
-        <w:tc>
-          <w:tcPr>
-            <w:tcW w:type="dxa" w:w="2880"/>
-          </w:tcPr>
-          <w:p>
-            <w:r>
-              <w:t>0.147908465</w:t>
-            </w:r>
-          </w:p>
-        </w:tc>
-        <w:tc>
-          <w:tcPr>
-            <w:tcW w:type="dxa" w:w="2880"/>
-          </w:tcPr>
-          <w:p>
-            <w:r>
-              <w:t>Meadway Court, Whalebone Ln S, Dagenham RM8 1AD, UK</w:t>
-            </w:r>
-          </w:p>
-          <w:p>
-            <w:r>
-              <w:drawing>
-                <wp:inline xmlns:a="http://schemas.openxmlformats.org/drawingml/2006/main" xmlns:pic="http://schemas.openxmlformats.org/drawingml/2006/picture">
-                  <wp:extent cx="3657600" cy="1645920"/>
-                  <wp:docPr id="8" name="Picture 8"/>
-                  <wp:cNvGraphicFramePr>
-                    <a:graphicFrameLocks noChangeAspect="1"/>
-                  </wp:cNvGraphicFramePr>
-                  <a:graphic>
-                    <a:graphicData uri="http://schemas.openxmlformats.org/drawingml/2006/picture">
-                      <pic:pic>
-                        <pic:nvPicPr>
-                          <pic:cNvPr id="0" name="3.jpg"/>
-                          <pic:cNvPicPr/>
-                        </pic:nvPicPr>
-                        <pic:blipFill>
-                          <a:blip r:embed="rId12"/>
-                          <a:stretch>
-                            <a:fillRect/>
-                          </a:stretch>
-                        </pic:blipFill>
-                        <pic:spPr>
-                          <a:xfrm>
-                            <a:off x="0" y="0"/>
-                            <a:ext cx="3657600" cy="1645920"/>
-                          </a:xfrm>
-                          <a:prstGeom prst="rect"/>
-                        </pic:spPr>
-                      </pic:pic>
-                    </a:graphicData>
-                  </a:graphic>
-                </wp:inline>
-              </w:drawing>
-            </w:r>
-          </w:p>
-        </w:tc>
-      </w:tr>
-      <w:tr>
-        <w:tc>
-          <w:tcPr>
-            <w:tcW w:type="dxa" w:w="2880"/>
-          </w:tcPr>
-          <w:p>
-            <w:r>
-              <w:t>51.5615052</w:t>
-            </w:r>
-          </w:p>
-        </w:tc>
-        <w:tc>
-          <w:tcPr>
-            <w:tcW w:type="dxa" w:w="2880"/>
-          </w:tcPr>
-          <w:p>
-            <w:r>
-              <w:t>0.147902937</w:t>
-            </w:r>
-          </w:p>
-        </w:tc>
-        <w:tc>
-          <w:tcPr>
-            <w:tcW w:type="dxa" w:w="2880"/>
-          </w:tcPr>
-          <w:p>
-            <w:r>
-              <w:t>Meadway Court, Whalebone Ln S, Dagenham RM8 1AD, UK</w:t>
-            </w:r>
-          </w:p>
-          <w:p>
-            <w:r>
-              <w:drawing>
-                <wp:inline xmlns:a="http://schemas.openxmlformats.org/drawingml/2006/main" xmlns:pic="http://schemas.openxmlformats.org/drawingml/2006/picture">
-                  <wp:extent cx="3657600" cy="1645920"/>
-                  <wp:docPr id="9" name="Picture 9"/>
-                  <wp:cNvGraphicFramePr>
-                    <a:graphicFrameLocks noChangeAspect="1"/>
-                  </wp:cNvGraphicFramePr>
-                  <a:graphic>
-                    <a:graphicData uri="http://schemas.openxmlformats.org/drawingml/2006/picture">
-                      <pic:pic>
-                        <pic:nvPicPr>
-                          <pic:cNvPr id="0" name="3.jpg"/>
-                          <pic:cNvPicPr/>
-                        </pic:nvPicPr>
-                        <pic:blipFill>
-                          <a:blip r:embed="rId12"/>
-                          <a:stretch>
-                            <a:fillRect/>
-                          </a:stretch>
-                        </pic:blipFill>
-                        <pic:spPr>
-                          <a:xfrm>
-                            <a:off x="0" y="0"/>
-                            <a:ext cx="3657600" cy="1645920"/>
-                          </a:xfrm>
-                          <a:prstGeom prst="rect"/>
-                        </pic:spPr>
-                      </pic:pic>
-                    </a:graphicData>
-                  </a:graphic>
-                </wp:inline>
-              </w:drawing>
-            </w:r>
-          </w:p>
-        </w:tc>
-      </w:tr>
-      <w:tr>
-        <w:tc>
-          <w:tcPr>
-            <w:tcW w:type="dxa" w:w="2880"/>
-          </w:tcPr>
-          <w:p>
-            <w:r>
-              <w:t>51.56150282</w:t>
-            </w:r>
-          </w:p>
-        </w:tc>
-        <w:tc>
-          <w:tcPr>
-            <w:tcW w:type="dxa" w:w="2880"/>
-          </w:tcPr>
-          <w:p>
-            <w:r>
-              <w:t>0.147905041</w:t>
-            </w:r>
-          </w:p>
-        </w:tc>
-        <w:tc>
-          <w:tcPr>
-            <w:tcW w:type="dxa" w:w="2880"/>
-          </w:tcPr>
-          <w:p>
-            <w:r>
-              <w:t>Meadway Court, Whalebone Ln S, Dagenham RM8 1AD, UK</w:t>
-            </w:r>
-          </w:p>
-          <w:p>
-            <w:r>
-              <w:drawing>
-                <wp:inline xmlns:a="http://schemas.openxmlformats.org/drawingml/2006/main" xmlns:pic="http://schemas.openxmlformats.org/drawingml/2006/picture">
-                  <wp:extent cx="3657600" cy="1645920"/>
-                  <wp:docPr id="10" name="Picture 10"/>
-                  <wp:cNvGraphicFramePr>
-                    <a:graphicFrameLocks noChangeAspect="1"/>
-                  </wp:cNvGraphicFramePr>
-                  <a:graphic>
-                    <a:graphicData uri="http://schemas.openxmlformats.org/drawingml/2006/picture">
-                      <pic:pic>
-                        <pic:nvPicPr>
-                          <pic:cNvPr id="0" name="3.jpg"/>
-                          <pic:cNvPicPr/>
-                        </pic:nvPicPr>
-                        <pic:blipFill>
-                          <a:blip r:embed="rId12"/>
-                          <a:stretch>
-                            <a:fillRect/>
-                          </a:stretch>
-                        </pic:blipFill>
-                        <pic:spPr>
-                          <a:xfrm>
-                            <a:off x="0" y="0"/>
-                            <a:ext cx="3657600" cy="1645920"/>
-                          </a:xfrm>
-                          <a:prstGeom prst="rect"/>
-                        </pic:spPr>
-                      </pic:pic>
-                    </a:graphicData>
-                  </a:graphic>
-                </wp:inline>
-              </w:drawing>
-            </w:r>
-          </w:p>
-        </w:tc>
-      </w:tr>
-      <w:tr>
-        <w:tc>
-          <w:tcPr>
-            <w:tcW w:type="dxa" w:w="2880"/>
-          </w:tcPr>
-          <w:p>
-            <w:r>
-              <w:t>51.56150196</w:t>
-            </w:r>
-          </w:p>
-        </w:tc>
-        <w:tc>
-          <w:tcPr>
-            <w:tcW w:type="dxa" w:w="2880"/>
-          </w:tcPr>
-          <w:p>
-            <w:r>
-              <w:t>0.147907311</w:t>
-            </w:r>
-          </w:p>
-        </w:tc>
-        <w:tc>
-          <w:tcPr>
-            <w:tcW w:type="dxa" w:w="2880"/>
-          </w:tcPr>
-          <w:p>
-            <w:r>
-              <w:t>Meadway Court, Whalebone Ln S, Dagenham RM8 1AD, UK</w:t>
-            </w:r>
-          </w:p>
-          <w:p>
-            <w:r>
-              <w:drawing>
-                <wp:inline xmlns:a="http://schemas.openxmlformats.org/drawingml/2006/main" xmlns:pic="http://schemas.openxmlformats.org/drawingml/2006/picture">
-                  <wp:extent cx="3657600" cy="1645920"/>
-                  <wp:docPr id="11" name="Picture 11"/>
-                  <wp:cNvGraphicFramePr>
-                    <a:graphicFrameLocks noChangeAspect="1"/>
-                  </wp:cNvGraphicFramePr>
-                  <a:graphic>
-                    <a:graphicData uri="http://schemas.openxmlformats.org/drawingml/2006/picture">
-                      <pic:pic>
-                        <pic:nvPicPr>
-                          <pic:cNvPr id="0" name="3.jpg"/>
-                          <pic:cNvPicPr/>
-                        </pic:nvPicPr>
-                        <pic:blipFill>
-                          <a:blip r:embed="rId12"/>
-                          <a:stretch>
-                            <a:fillRect/>
-                          </a:stretch>
-                        </pic:blipFill>
-                        <pic:spPr>
-                          <a:xfrm>
-                            <a:off x="0" y="0"/>
-                            <a:ext cx="3657600" cy="1645920"/>
-                          </a:xfrm>
-                          <a:prstGeom prst="rect"/>
-                        </pic:spPr>
-                      </pic:pic>
-                    </a:graphicData>
-                  </a:graphic>
-                </wp:inline>
-              </w:drawing>
-            </w:r>
-          </w:p>
-        </w:tc>
-      </w:tr>
-      <w:tr>
-        <w:tc>
-          <w:tcPr>
-            <w:tcW w:type="dxa" w:w="2880"/>
-          </w:tcPr>
-          <w:p>
-            <w:r>
-              <w:t>51.56150166</w:t>
-            </w:r>
-          </w:p>
-        </w:tc>
-        <w:tc>
-          <w:tcPr>
-            <w:tcW w:type="dxa" w:w="2880"/>
-          </w:tcPr>
-          <w:p>
-            <w:r>
-              <w:t>0.14790713</w:t>
-            </w:r>
-          </w:p>
-        </w:tc>
-        <w:tc>
-          <w:tcPr>
-            <w:tcW w:type="dxa" w:w="2880"/>
-          </w:tcPr>
-          <w:p>
-            <w:r>
-              <w:t>Meadway Court, Whalebone Ln S, Dagenham RM8 1AD, UK</w:t>
-            </w:r>
-          </w:p>
-          <w:p>
-            <w:r>
-              <w:drawing>
-                <wp:inline xmlns:a="http://schemas.openxmlformats.org/drawingml/2006/main" xmlns:pic="http://schemas.openxmlformats.org/drawingml/2006/picture">
-                  <wp:extent cx="3657600" cy="1645920"/>
-                  <wp:docPr id="12" name="Picture 12"/>
-                  <wp:cNvGraphicFramePr>
-                    <a:graphicFrameLocks noChangeAspect="1"/>
-                  </wp:cNvGraphicFramePr>
-                  <a:graphic>
-                    <a:graphicData uri="http://schemas.openxmlformats.org/drawingml/2006/picture">
-                      <pic:pic>
-                        <pic:nvPicPr>
-                          <pic:cNvPr id="0" name="3.jpg"/>
-                          <pic:cNvPicPr/>
-                        </pic:nvPicPr>
-                        <pic:blipFill>
-                          <a:blip r:embed="rId12"/>
-                          <a:stretch>
-                            <a:fillRect/>
-                          </a:stretch>
-                        </pic:blipFill>
-                        <pic:spPr>
-                          <a:xfrm>
-                            <a:off x="0" y="0"/>
-                            <a:ext cx="3657600" cy="1645920"/>
-                          </a:xfrm>
-                          <a:prstGeom prst="rect"/>
-                        </pic:spPr>
-                      </pic:pic>
-                    </a:graphicData>
-                  </a:graphic>
-                </wp:inline>
-              </w:drawing>
-            </w:r>
-          </w:p>
-        </w:tc>
-      </w:tr>
-      <w:tr>
-        <w:tc>
-          <w:tcPr>
-            <w:tcW w:type="dxa" w:w="2880"/>
-          </w:tcPr>
-          <w:p>
-            <w:r>
-              <w:t>51.56150075</w:t>
-            </w:r>
-          </w:p>
-        </w:tc>
-        <w:tc>
-          <w:tcPr>
-            <w:tcW w:type="dxa" w:w="2880"/>
-          </w:tcPr>
-          <w:p>
-            <w:r>
-              <w:t>0.14790825</w:t>
-            </w:r>
-          </w:p>
-        </w:tc>
-        <w:tc>
-          <w:tcPr>
-            <w:tcW w:type="dxa" w:w="2880"/>
-          </w:tcPr>
-          <w:p>
-            <w:r>
-              <w:t>Meadway Court, Whalebone Ln S, Dagenham RM8 1AD, UK</w:t>
-            </w:r>
-          </w:p>
-          <w:p>
-            <w:r>
-              <w:drawing>
-                <wp:inline xmlns:a="http://schemas.openxmlformats.org/drawingml/2006/main" xmlns:pic="http://schemas.openxmlformats.org/drawingml/2006/picture">
-                  <wp:extent cx="3657600" cy="1645920"/>
-                  <wp:docPr id="13" name="Picture 13"/>
-                  <wp:cNvGraphicFramePr>
-                    <a:graphicFrameLocks noChangeAspect="1"/>
-                  </wp:cNvGraphicFramePr>
-                  <a:graphic>
-                    <a:graphicData uri="http://schemas.openxmlformats.org/drawingml/2006/picture">
-                      <pic:pic>
-                        <pic:nvPicPr>
-                          <pic:cNvPr id="0" name="3.jpg"/>
-                          <pic:cNvPicPr/>
-                        </pic:nvPicPr>
-                        <pic:blipFill>
-                          <a:blip r:embed="rId12"/>
-                          <a:stretch>
-                            <a:fillRect/>
-                          </a:stretch>
-                        </pic:blipFill>
-                        <pic:spPr>
-                          <a:xfrm>
-                            <a:off x="0" y="0"/>
-                            <a:ext cx="3657600" cy="1645920"/>
-                          </a:xfrm>
-                          <a:prstGeom prst="rect"/>
-                        </pic:spPr>
-                      </pic:pic>
-                    </a:graphicData>
-                  </a:graphic>
-                </wp:inline>
-              </w:drawing>
-            </w:r>
-          </w:p>
-        </w:tc>
-      </w:tr>
-      <w:tr>
-        <w:tc>
-          <w:tcPr>
-            <w:tcW w:type="dxa" w:w="2880"/>
-          </w:tcPr>
-          <w:p>
-            <w:r>
-              <w:t>51.561502</w:t>
-            </w:r>
-          </w:p>
-        </w:tc>
-        <w:tc>
-          <w:tcPr>
-            <w:tcW w:type="dxa" w:w="2880"/>
-          </w:tcPr>
-          <w:p>
-            <w:r>
-              <w:t>0.14790859</w:t>
-            </w:r>
-          </w:p>
-        </w:tc>
-        <w:tc>
-          <w:tcPr>
-            <w:tcW w:type="dxa" w:w="2880"/>
-          </w:tcPr>
-          <w:p>
-            <w:r>
-              <w:t>Meadway Court, Whalebone Ln S, Dagenham RM8 1AD, UK</w:t>
-            </w:r>
-          </w:p>
-          <w:p>
-            <w:r>
-              <w:drawing>
-                <wp:inline xmlns:a="http://schemas.openxmlformats.org/drawingml/2006/main" xmlns:pic="http://schemas.openxmlformats.org/drawingml/2006/picture">
-                  <wp:extent cx="3657600" cy="1645920"/>
-                  <wp:docPr id="14" name="Picture 14"/>
-                  <wp:cNvGraphicFramePr>
-                    <a:graphicFrameLocks noChangeAspect="1"/>
-                  </wp:cNvGraphicFramePr>
-                  <a:graphic>
-                    <a:graphicData uri="http://schemas.openxmlformats.org/drawingml/2006/picture">
-                      <pic:pic>
-                        <pic:nvPicPr>
-                          <pic:cNvPr id="0" name="3.jpg"/>
-                          <pic:cNvPicPr/>
-                        </pic:nvPicPr>
-                        <pic:blipFill>
-                          <a:blip r:embed="rId12"/>
-                          <a:stretch>
-                            <a:fillRect/>
-                          </a:stretch>
-                        </pic:blipFill>
-                        <pic:spPr>
-                          <a:xfrm>
-                            <a:off x="0" y="0"/>
-                            <a:ext cx="3657600" cy="1645920"/>
-                          </a:xfrm>
-                          <a:prstGeom prst="rect"/>
-                        </pic:spPr>
-                      </pic:pic>
-                    </a:graphicData>
-                  </a:graphic>
-                </wp:inline>
-              </w:drawing>
-            </w:r>
-          </w:p>
-        </w:tc>
-      </w:tr>
-      <w:tr>
-        <w:tc>
-          <w:tcPr>
-            <w:tcW w:type="dxa" w:w="2880"/>
-          </w:tcPr>
-          <w:p>
-            <w:r>
-              <w:t>51.56149628</w:t>
-            </w:r>
-          </w:p>
-        </w:tc>
-        <w:tc>
-          <w:tcPr>
-            <w:tcW w:type="dxa" w:w="2880"/>
-          </w:tcPr>
-          <w:p>
-            <w:r>
-              <w:t>0.1479122</w:t>
-            </w:r>
-          </w:p>
-        </w:tc>
-        <w:tc>
-          <w:tcPr>
-            <w:tcW w:type="dxa" w:w="2880"/>
-          </w:tcPr>
-          <w:p>
-            <w:r>
-              <w:t>Meadway Court, Whalebone Ln S, Dagenham RM8 1AD, UK</w:t>
-            </w:r>
-          </w:p>
-          <w:p>
-            <w:r>
-              <w:drawing>
-                <wp:inline xmlns:a="http://schemas.openxmlformats.org/drawingml/2006/main" xmlns:pic="http://schemas.openxmlformats.org/drawingml/2006/picture">
-                  <wp:extent cx="3657600" cy="1645920"/>
-                  <wp:docPr id="15" name="Picture 15"/>
-                  <wp:cNvGraphicFramePr>
-                    <a:graphicFrameLocks noChangeAspect="1"/>
-                  </wp:cNvGraphicFramePr>
-                  <a:graphic>
-                    <a:graphicData uri="http://schemas.openxmlformats.org/drawingml/2006/picture">
-                      <pic:pic>
-                        <pic:nvPicPr>
-                          <pic:cNvPr id="0" name="3.jpg"/>
-                          <pic:cNvPicPr/>
-                        </pic:nvPicPr>
-                        <pic:blipFill>
-                          <a:blip r:embed="rId12"/>
-                          <a:stretch>
-                            <a:fillRect/>
-                          </a:stretch>
-                        </pic:blipFill>
-                        <pic:spPr>
-                          <a:xfrm>
-                            <a:off x="0" y="0"/>
-                            <a:ext cx="3657600" cy="1645920"/>
-                          </a:xfrm>
-                          <a:prstGeom prst="rect"/>
-                        </pic:spPr>
-                      </pic:pic>
-                    </a:graphicData>
-                  </a:graphic>
-                </wp:inline>
-              </w:drawing>
-            </w:r>
-          </w:p>
-        </w:tc>
-      </w:tr>
-      <w:tr>
-        <w:tc>
-          <w:tcPr>
-            <w:tcW w:type="dxa" w:w="2880"/>
-          </w:tcPr>
-          <w:p>
-            <w:r>
-              <w:t>51.56149318</w:t>
-            </w:r>
-          </w:p>
-        </w:tc>
-        <w:tc>
-          <w:tcPr>
-            <w:tcW w:type="dxa" w:w="2880"/>
-          </w:tcPr>
-          <w:p>
-            <w:r>
-              <w:t>0.147915447</w:t>
-            </w:r>
-          </w:p>
-        </w:tc>
-        <w:tc>
-          <w:tcPr>
-            <w:tcW w:type="dxa" w:w="2880"/>
-          </w:tcPr>
-          <w:p>
-            <w:r>
-              <w:t>Meadway Court, Whalebone Ln S, Dagenham RM8 1AD, UK</w:t>
-            </w:r>
-          </w:p>
-          <w:p>
-            <w:r>
-              <w:drawing>
-                <wp:inline xmlns:a="http://schemas.openxmlformats.org/drawingml/2006/main" xmlns:pic="http://schemas.openxmlformats.org/drawingml/2006/picture">
-                  <wp:extent cx="3657600" cy="1645920"/>
-                  <wp:docPr id="16" name="Picture 16"/>
-                  <wp:cNvGraphicFramePr>
-                    <a:graphicFrameLocks noChangeAspect="1"/>
-                  </wp:cNvGraphicFramePr>
-                  <a:graphic>
-                    <a:graphicData uri="http://schemas.openxmlformats.org/drawingml/2006/picture">
-                      <pic:pic>
-                        <pic:nvPicPr>
-                          <pic:cNvPr id="0" name="3.jpg"/>
-                          <pic:cNvPicPr/>
-                        </pic:nvPicPr>
-                        <pic:blipFill>
-                          <a:blip r:embed="rId12"/>
-                          <a:stretch>
-                            <a:fillRect/>
-                          </a:stretch>
-                        </pic:blipFill>
-                        <pic:spPr>
-                          <a:xfrm>
-                            <a:off x="0" y="0"/>
-                            <a:ext cx="3657600" cy="1645920"/>
-                          </a:xfrm>
-                          <a:prstGeom prst="rect"/>
-                        </pic:spPr>
-                      </pic:pic>
-                    </a:graphicData>
-                  </a:graphic>
-                </wp:inline>
-              </w:drawing>
-            </w:r>
-          </w:p>
-        </w:tc>
-      </w:tr>
-      <w:tr>
-        <w:tc>
-          <w:tcPr>
-            <w:tcW w:type="dxa" w:w="2880"/>
-          </w:tcPr>
-          <w:p>
-            <w:r>
-              <w:t>51.56148802</w:t>
-            </w:r>
-          </w:p>
-        </w:tc>
-        <w:tc>
-          <w:tcPr>
-            <w:tcW w:type="dxa" w:w="2880"/>
-          </w:tcPr>
-          <w:p>
-            <w:r>
-              <w:t>0.147920355</w:t>
-            </w:r>
-          </w:p>
-        </w:tc>
-        <w:tc>
-          <w:tcPr>
-            <w:tcW w:type="dxa" w:w="2880"/>
-          </w:tcPr>
-          <w:p>
-            <w:r>
-              <w:t>Meadway Court, Whalebone Ln S, Dagenham RM8 1AD, UK</w:t>
-            </w:r>
-          </w:p>
-          <w:p>
-            <w:r>
-              <w:drawing>
-                <wp:inline xmlns:a="http://schemas.openxmlformats.org/drawingml/2006/main" xmlns:pic="http://schemas.openxmlformats.org/drawingml/2006/picture">
-                  <wp:extent cx="3657600" cy="1645920"/>
-                  <wp:docPr id="17" name="Picture 17"/>
-                  <wp:cNvGraphicFramePr>
-                    <a:graphicFrameLocks noChangeAspect="1"/>
-                  </wp:cNvGraphicFramePr>
-                  <a:graphic>
-                    <a:graphicData uri="http://schemas.openxmlformats.org/drawingml/2006/picture">
-                      <pic:pic>
-                        <pic:nvPicPr>
-                          <pic:cNvPr id="0" name="3.jpg"/>
-                          <pic:cNvPicPr/>
-                        </pic:nvPicPr>
-                        <pic:blipFill>
-                          <a:blip r:embed="rId12"/>
-                          <a:stretch>
-                            <a:fillRect/>
-                          </a:stretch>
-                        </pic:blipFill>
-                        <pic:spPr>
-                          <a:xfrm>
-                            <a:off x="0" y="0"/>
-                            <a:ext cx="3657600" cy="1645920"/>
-                          </a:xfrm>
-                          <a:prstGeom prst="rect"/>
-                        </pic:spPr>
-                      </pic:pic>
-                    </a:graphicData>
-                  </a:graphic>
-                </wp:inline>
-              </w:drawing>
-            </w:r>
-          </w:p>
-        </w:tc>
-      </w:tr>
-      <w:tr>
-        <w:tc>
-          <w:tcPr>
-            <w:tcW w:type="dxa" w:w="2880"/>
-          </w:tcPr>
-          <w:p>
-            <w:r>
-              <w:t>51.56148634</w:t>
-            </w:r>
-          </w:p>
-        </w:tc>
-        <w:tc>
-          <w:tcPr>
-            <w:tcW w:type="dxa" w:w="2880"/>
-          </w:tcPr>
-          <w:p>
-            <w:r>
-              <w:t>0.147920533</w:t>
-            </w:r>
-          </w:p>
-        </w:tc>
-        <w:tc>
-          <w:tcPr>
-            <w:tcW w:type="dxa" w:w="2880"/>
-          </w:tcPr>
-          <w:p>
-            <w:r>
-              <w:t>Meadway Court, Whalebone Ln S, Dagenham RM8 1AD, UK</w:t>
-            </w:r>
-          </w:p>
-          <w:p>
-            <w:r>
-              <w:drawing>
-                <wp:inline xmlns:a="http://schemas.openxmlformats.org/drawingml/2006/main" xmlns:pic="http://schemas.openxmlformats.org/drawingml/2006/picture">
-                  <wp:extent cx="3657600" cy="1645920"/>
-                  <wp:docPr id="18" name="Picture 18"/>
-                  <wp:cNvGraphicFramePr>
-                    <a:graphicFrameLocks noChangeAspect="1"/>
-                  </wp:cNvGraphicFramePr>
-                  <a:graphic>
-                    <a:graphicData uri="http://schemas.openxmlformats.org/drawingml/2006/picture">
-                      <pic:pic>
-                        <pic:nvPicPr>
-                          <pic:cNvPr id="0" name="3.jpg"/>
-                          <pic:cNvPicPr/>
-                        </pic:nvPicPr>
-                        <pic:blipFill>
-                          <a:blip r:embed="rId12"/>
-                          <a:stretch>
-                            <a:fillRect/>
-                          </a:stretch>
-                        </pic:blipFill>
-                        <pic:spPr>
-                          <a:xfrm>
-                            <a:off x="0" y="0"/>
-                            <a:ext cx="3657600" cy="1645920"/>
-                          </a:xfrm>
-                          <a:prstGeom prst="rect"/>
-                        </pic:spPr>
-                      </pic:pic>
-                    </a:graphicData>
-                  </a:graphic>
-                </wp:inline>
-              </w:drawing>
-            </w:r>
-          </w:p>
-        </w:tc>
-      </w:tr>
-      <w:tr>
-        <w:tc>
-          <w:tcPr>
-            <w:tcW w:type="dxa" w:w="2880"/>
-          </w:tcPr>
-          <w:p>
-            <w:r>
-              <w:t>51.56148806</w:t>
-            </w:r>
-          </w:p>
-        </w:tc>
-        <w:tc>
-          <w:tcPr>
-            <w:tcW w:type="dxa" w:w="2880"/>
-          </w:tcPr>
-          <w:p>
-            <w:r>
-              <w:t>0.147918897</w:t>
-            </w:r>
-          </w:p>
-        </w:tc>
-        <w:tc>
-          <w:tcPr>
-            <w:tcW w:type="dxa" w:w="2880"/>
-          </w:tcPr>
-          <w:p>
-            <w:r>
-              <w:t>Meadway Court, Whalebone Ln S, Dagenham RM8 1AD, UK</w:t>
-            </w:r>
-          </w:p>
-          <w:p>
-            <w:r>
-              <w:drawing>
-                <wp:inline xmlns:a="http://schemas.openxmlformats.org/drawingml/2006/main" xmlns:pic="http://schemas.openxmlformats.org/drawingml/2006/picture">
-                  <wp:extent cx="3657600" cy="1645920"/>
-                  <wp:docPr id="19" name="Picture 19"/>
-                  <wp:cNvGraphicFramePr>
-                    <a:graphicFrameLocks noChangeAspect="1"/>
-                  </wp:cNvGraphicFramePr>
-                  <a:graphic>
-                    <a:graphicData uri="http://schemas.openxmlformats.org/drawingml/2006/picture">
-                      <pic:pic>
-                        <pic:nvPicPr>
-                          <pic:cNvPr id="0" name="3.jpg"/>
-                          <pic:cNvPicPr/>
-                        </pic:nvPicPr>
-                        <pic:blipFill>
-                          <a:blip r:embed="rId12"/>
-                          <a:stretch>
-                            <a:fillRect/>
-                          </a:stretch>
-                        </pic:blipFill>
-                        <pic:spPr>
-                          <a:xfrm>
-                            <a:off x="0" y="0"/>
-                            <a:ext cx="3657600" cy="1645920"/>
-                          </a:xfrm>
-                          <a:prstGeom prst="rect"/>
-                        </pic:spPr>
-                      </pic:pic>
-                    </a:graphicData>
-                  </a:graphic>
-                </wp:inline>
-              </w:drawing>
-            </w:r>
-          </w:p>
-        </w:tc>
-      </w:tr>
-      <w:tr>
-        <w:tc>
-          <w:tcPr>
-            <w:tcW w:type="dxa" w:w="2880"/>
-          </w:tcPr>
-          <w:p>
-            <w:r>
-              <w:t>51.5614905</w:t>
-            </w:r>
-          </w:p>
-        </w:tc>
-        <w:tc>
-          <w:tcPr>
-            <w:tcW w:type="dxa" w:w="2880"/>
-          </w:tcPr>
-          <w:p>
-            <w:r>
-              <w:t>0.147916826</w:t>
-            </w:r>
-          </w:p>
-        </w:tc>
-        <w:tc>
-          <w:tcPr>
-            <w:tcW w:type="dxa" w:w="2880"/>
-          </w:tcPr>
-          <w:p>
-            <w:r>
-              <w:t>Meadway Court, Whalebone Ln S, Dagenham RM8 1AD, UK</w:t>
-            </w:r>
-          </w:p>
-          <w:p>
-            <w:r>
-              <w:drawing>
-                <wp:inline xmlns:a="http://schemas.openxmlformats.org/drawingml/2006/main" xmlns:pic="http://schemas.openxmlformats.org/drawingml/2006/picture">
-                  <wp:extent cx="3657600" cy="1645920"/>
-                  <wp:docPr id="20" name="Picture 20"/>
-                  <wp:cNvGraphicFramePr>
-                    <a:graphicFrameLocks noChangeAspect="1"/>
-                  </wp:cNvGraphicFramePr>
-                  <a:graphic>
-                    <a:graphicData uri="http://schemas.openxmlformats.org/drawingml/2006/picture">
-                      <pic:pic>
-                        <pic:nvPicPr>
-                          <pic:cNvPr id="0" name="3.jpg"/>
-                          <pic:cNvPicPr/>
-                        </pic:nvPicPr>
-                        <pic:blipFill>
-                          <a:blip r:embed="rId12"/>
-                          <a:stretch>
-                            <a:fillRect/>
-                          </a:stretch>
-                        </pic:blipFill>
-                        <pic:spPr>
-                          <a:xfrm>
-                            <a:off x="0" y="0"/>
-                            <a:ext cx="3657600" cy="1645920"/>
-                          </a:xfrm>
-                          <a:prstGeom prst="rect"/>
-                        </pic:spPr>
-                      </pic:pic>
-                    </a:graphicData>
-                  </a:graphic>
-                </wp:inline>
-              </w:drawing>
-            </w:r>
-          </w:p>
-        </w:tc>
-      </w:tr>
-      <w:tr>
-        <w:tc>
-          <w:tcPr>
-            <w:tcW w:type="dxa" w:w="2880"/>
-          </w:tcPr>
-          <w:p>
-            <w:r>
-              <w:t>51.56148983</w:t>
-            </w:r>
-          </w:p>
-        </w:tc>
-        <w:tc>
-          <w:tcPr>
-            <w:tcW w:type="dxa" w:w="2880"/>
-          </w:tcPr>
-          <w:p>
-            <w:r>
-              <w:t>0.147917033</w:t>
-            </w:r>
-          </w:p>
-        </w:tc>
-        <w:tc>
-          <w:tcPr>
-            <w:tcW w:type="dxa" w:w="2880"/>
-          </w:tcPr>
-          <w:p>
-            <w:r>
-              <w:t>Meadway Court, Whalebone Ln S, Dagenham RM8 1AD, UK</w:t>
-            </w:r>
-          </w:p>
-          <w:p>
-            <w:r>
-              <w:drawing>
-                <wp:inline xmlns:a="http://schemas.openxmlformats.org/drawingml/2006/main" xmlns:pic="http://schemas.openxmlformats.org/drawingml/2006/picture">
-                  <wp:extent cx="3657600" cy="1645920"/>
-                  <wp:docPr id="21" name="Picture 21"/>
                   <wp:cNvGraphicFramePr>
                     <a:graphicFrameLocks noChangeAspect="1"/>
                   </wp:cNvGraphicFramePr>

</xml_diff>